<commit_message>
commit report epic 1
</commit_message>
<xml_diff>
--- a/ai_12/volodymyr_dashavskyi/Epic1/звіт Epic1.docx
+++ b/ai_12/volodymyr_dashavskyi/Epic1/звіт Epic1.docx
@@ -74,12 +74,12 @@
             <wp:extent cx="2321899" cy="2185817"/>
             <wp:effectExtent b="0" l="0" r="0" t="0"/>
             <wp:wrapNone/>
-            <wp:docPr id="1" name="image3.png"/>
+            <wp:docPr id="1" name="image2.png"/>
             <a:graphic>
               <a:graphicData uri="http://schemas.openxmlformats.org/drawingml/2006/picture">
                 <pic:pic>
                   <pic:nvPicPr>
-                    <pic:cNvPr id="0" name="image3.png"/>
+                    <pic:cNvPr id="0" name="image2.png"/>
                     <pic:cNvPicPr preferRelativeResize="0"/>
                   </pic:nvPicPr>
                   <pic:blipFill>
@@ -876,7 +876,7 @@
           <w:szCs w:val="24"/>
           <w:rtl w:val="0"/>
         </w:rPr>
-        <w:t xml:space="preserve">Тема №1: Trello</w:t>
+        <w:t xml:space="preserve">Тема №1: Trello i flowchart</w:t>
       </w:r>
     </w:p>
     <w:p>
@@ -3318,22 +3318,7 @@
           <w:szCs w:val="24"/>
           <w:rtl w:val="0"/>
         </w:rPr>
-        <w:t xml:space="preserve">Блок-схема </w:t>
-      </w:r>
-    </w:p>
-    <w:p>
-      <w:pPr>
-        <w:spacing w:line="240" w:lineRule="auto"/>
-        <w:rPr>
-          <w:rFonts w:ascii="Times New Roman" w:cs="Times New Roman" w:eastAsia="Times New Roman" w:hAnsi="Times New Roman"/>
-          <w:sz w:val="24"/>
-          <w:szCs w:val="24"/>
-        </w:rPr>
-      </w:pPr>
-      <w:r>
-        <w:rPr>
-          <w:rtl w:val="0"/>
-        </w:rPr>
+        <w:t xml:space="preserve">Блок-схема</w:t>
       </w:r>
     </w:p>
     <w:p>
@@ -3348,28 +3333,20 @@
       </w:pPr>
       <w:r>
         <w:rPr>
-          <w:rtl w:val="0"/>
-        </w:rPr>
-      </w:r>
-      <w:r>
+          <w:rFonts w:ascii="Times New Roman" w:cs="Times New Roman" w:eastAsia="Times New Roman" w:hAnsi="Times New Roman"/>
+          <w:sz w:val="24"/>
+          <w:szCs w:val="24"/>
+        </w:rPr>
         <w:drawing>
-          <wp:anchor allowOverlap="1" behindDoc="0" distB="114300" distT="114300" distL="114300" distR="114300" hidden="0" layoutInCell="1" locked="0" relativeHeight="0" simplePos="0">
-            <wp:simplePos x="0" y="0"/>
-            <wp:positionH relativeFrom="column">
-              <wp:posOffset>295275</wp:posOffset>
-            </wp:positionH>
-            <wp:positionV relativeFrom="paragraph">
-              <wp:posOffset>211596</wp:posOffset>
-            </wp:positionV>
-            <wp:extent cx="4838700" cy="8031621"/>
+          <wp:inline distB="114300" distT="114300" distL="114300" distR="114300">
+            <wp:extent cx="3009900" cy="6682867"/>
             <wp:effectExtent b="0" l="0" r="0" t="0"/>
-            <wp:wrapNone/>
-            <wp:docPr id="3" name="image2.png"/>
+            <wp:docPr id="3" name="image1.png"/>
             <a:graphic>
               <a:graphicData uri="http://schemas.openxmlformats.org/drawingml/2006/picture">
                 <pic:pic>
                   <pic:nvPicPr>
-                    <pic:cNvPr id="0" name="image2.png"/>
+                    <pic:cNvPr id="0" name="image1.png"/>
                     <pic:cNvPicPr preferRelativeResize="0"/>
                   </pic:nvPicPr>
                   <pic:blipFill>
@@ -3382,7 +3359,7 @@
                   <pic:spPr>
                     <a:xfrm>
                       <a:off x="0" y="0"/>
-                      <a:ext cx="4838700" cy="8031621"/>
+                      <a:ext cx="3009900" cy="6682867"/>
                     </a:xfrm>
                     <a:prstGeom prst="rect"/>
                     <a:ln/>
@@ -3390,722 +3367,19 @@
                 </pic:pic>
               </a:graphicData>
             </a:graphic>
-          </wp:anchor>
+          </wp:inline>
         </w:drawing>
       </w:r>
+      <w:r>
+        <w:rPr>
+          <w:rtl w:val="0"/>
+        </w:rPr>
+      </w:r>
     </w:p>
     <w:p>
       <w:pPr>
         <w:spacing w:line="240" w:lineRule="auto"/>
         <w:ind w:left="0" w:firstLine="0"/>
-        <w:rPr>
-          <w:rFonts w:ascii="Times New Roman" w:cs="Times New Roman" w:eastAsia="Times New Roman" w:hAnsi="Times New Roman"/>
-          <w:sz w:val="24"/>
-          <w:szCs w:val="24"/>
-        </w:rPr>
-      </w:pPr>
-      <w:r>
-        <w:rPr>
-          <w:rtl w:val="0"/>
-        </w:rPr>
-      </w:r>
-    </w:p>
-    <w:p>
-      <w:pPr>
-        <w:spacing w:line="240" w:lineRule="auto"/>
-        <w:ind w:left="0" w:firstLine="0"/>
-        <w:rPr>
-          <w:rFonts w:ascii="Times New Roman" w:cs="Times New Roman" w:eastAsia="Times New Roman" w:hAnsi="Times New Roman"/>
-          <w:sz w:val="24"/>
-          <w:szCs w:val="24"/>
-        </w:rPr>
-      </w:pPr>
-      <w:r>
-        <w:rPr>
-          <w:rtl w:val="0"/>
-        </w:rPr>
-      </w:r>
-    </w:p>
-    <w:p>
-      <w:pPr>
-        <w:spacing w:line="240" w:lineRule="auto"/>
-        <w:ind w:left="0" w:firstLine="0"/>
-        <w:rPr>
-          <w:rFonts w:ascii="Times New Roman" w:cs="Times New Roman" w:eastAsia="Times New Roman" w:hAnsi="Times New Roman"/>
-          <w:sz w:val="24"/>
-          <w:szCs w:val="24"/>
-        </w:rPr>
-      </w:pPr>
-      <w:r>
-        <w:rPr>
-          <w:rtl w:val="0"/>
-        </w:rPr>
-      </w:r>
-    </w:p>
-    <w:p>
-      <w:pPr>
-        <w:spacing w:line="240" w:lineRule="auto"/>
-        <w:ind w:left="0" w:firstLine="0"/>
-        <w:rPr>
-          <w:rFonts w:ascii="Times New Roman" w:cs="Times New Roman" w:eastAsia="Times New Roman" w:hAnsi="Times New Roman"/>
-          <w:sz w:val="24"/>
-          <w:szCs w:val="24"/>
-        </w:rPr>
-      </w:pPr>
-      <w:r>
-        <w:rPr>
-          <w:rtl w:val="0"/>
-        </w:rPr>
-      </w:r>
-    </w:p>
-    <w:p>
-      <w:pPr>
-        <w:spacing w:line="240" w:lineRule="auto"/>
-        <w:ind w:left="0" w:firstLine="0"/>
-        <w:rPr>
-          <w:rFonts w:ascii="Times New Roman" w:cs="Times New Roman" w:eastAsia="Times New Roman" w:hAnsi="Times New Roman"/>
-          <w:sz w:val="24"/>
-          <w:szCs w:val="24"/>
-        </w:rPr>
-      </w:pPr>
-      <w:r>
-        <w:rPr>
-          <w:rtl w:val="0"/>
-        </w:rPr>
-      </w:r>
-    </w:p>
-    <w:p>
-      <w:pPr>
-        <w:spacing w:line="240" w:lineRule="auto"/>
-        <w:ind w:left="0" w:firstLine="0"/>
-        <w:rPr>
-          <w:rFonts w:ascii="Times New Roman" w:cs="Times New Roman" w:eastAsia="Times New Roman" w:hAnsi="Times New Roman"/>
-          <w:sz w:val="24"/>
-          <w:szCs w:val="24"/>
-        </w:rPr>
-      </w:pPr>
-      <w:r>
-        <w:rPr>
-          <w:rtl w:val="0"/>
-        </w:rPr>
-      </w:r>
-    </w:p>
-    <w:p>
-      <w:pPr>
-        <w:spacing w:line="240" w:lineRule="auto"/>
-        <w:ind w:left="0" w:firstLine="0"/>
-        <w:rPr>
-          <w:rFonts w:ascii="Times New Roman" w:cs="Times New Roman" w:eastAsia="Times New Roman" w:hAnsi="Times New Roman"/>
-          <w:sz w:val="24"/>
-          <w:szCs w:val="24"/>
-        </w:rPr>
-      </w:pPr>
-      <w:r>
-        <w:rPr>
-          <w:rtl w:val="0"/>
-        </w:rPr>
-      </w:r>
-    </w:p>
-    <w:p>
-      <w:pPr>
-        <w:spacing w:line="240" w:lineRule="auto"/>
-        <w:ind w:left="0" w:firstLine="0"/>
-        <w:rPr>
-          <w:rFonts w:ascii="Times New Roman" w:cs="Times New Roman" w:eastAsia="Times New Roman" w:hAnsi="Times New Roman"/>
-          <w:sz w:val="24"/>
-          <w:szCs w:val="24"/>
-        </w:rPr>
-      </w:pPr>
-      <w:r>
-        <w:rPr>
-          <w:rtl w:val="0"/>
-        </w:rPr>
-      </w:r>
-    </w:p>
-    <w:p>
-      <w:pPr>
-        <w:spacing w:line="240" w:lineRule="auto"/>
-        <w:ind w:left="0" w:firstLine="0"/>
-        <w:rPr>
-          <w:rFonts w:ascii="Times New Roman" w:cs="Times New Roman" w:eastAsia="Times New Roman" w:hAnsi="Times New Roman"/>
-          <w:sz w:val="24"/>
-          <w:szCs w:val="24"/>
-        </w:rPr>
-      </w:pPr>
-      <w:r>
-        <w:rPr>
-          <w:rtl w:val="0"/>
-        </w:rPr>
-      </w:r>
-    </w:p>
-    <w:p>
-      <w:pPr>
-        <w:spacing w:line="240" w:lineRule="auto"/>
-        <w:ind w:left="0" w:firstLine="0"/>
-        <w:rPr>
-          <w:rFonts w:ascii="Times New Roman" w:cs="Times New Roman" w:eastAsia="Times New Roman" w:hAnsi="Times New Roman"/>
-          <w:sz w:val="24"/>
-          <w:szCs w:val="24"/>
-        </w:rPr>
-      </w:pPr>
-      <w:r>
-        <w:rPr>
-          <w:rtl w:val="0"/>
-        </w:rPr>
-      </w:r>
-    </w:p>
-    <w:p>
-      <w:pPr>
-        <w:spacing w:line="240" w:lineRule="auto"/>
-        <w:ind w:left="0" w:firstLine="0"/>
-        <w:rPr>
-          <w:rFonts w:ascii="Times New Roman" w:cs="Times New Roman" w:eastAsia="Times New Roman" w:hAnsi="Times New Roman"/>
-          <w:sz w:val="24"/>
-          <w:szCs w:val="24"/>
-        </w:rPr>
-      </w:pPr>
-      <w:r>
-        <w:rPr>
-          <w:rtl w:val="0"/>
-        </w:rPr>
-      </w:r>
-    </w:p>
-    <w:p>
-      <w:pPr>
-        <w:spacing w:line="240" w:lineRule="auto"/>
-        <w:ind w:left="0" w:firstLine="0"/>
-        <w:rPr>
-          <w:rFonts w:ascii="Times New Roman" w:cs="Times New Roman" w:eastAsia="Times New Roman" w:hAnsi="Times New Roman"/>
-          <w:sz w:val="24"/>
-          <w:szCs w:val="24"/>
-        </w:rPr>
-      </w:pPr>
-      <w:r>
-        <w:rPr>
-          <w:rtl w:val="0"/>
-        </w:rPr>
-      </w:r>
-    </w:p>
-    <w:p>
-      <w:pPr>
-        <w:spacing w:line="240" w:lineRule="auto"/>
-        <w:ind w:left="0" w:firstLine="0"/>
-        <w:rPr>
-          <w:rFonts w:ascii="Times New Roman" w:cs="Times New Roman" w:eastAsia="Times New Roman" w:hAnsi="Times New Roman"/>
-          <w:sz w:val="24"/>
-          <w:szCs w:val="24"/>
-        </w:rPr>
-      </w:pPr>
-      <w:r>
-        <w:rPr>
-          <w:rtl w:val="0"/>
-        </w:rPr>
-      </w:r>
-    </w:p>
-    <w:p>
-      <w:pPr>
-        <w:spacing w:line="240" w:lineRule="auto"/>
-        <w:ind w:left="0" w:firstLine="0"/>
-        <w:rPr>
-          <w:rFonts w:ascii="Times New Roman" w:cs="Times New Roman" w:eastAsia="Times New Roman" w:hAnsi="Times New Roman"/>
-          <w:sz w:val="24"/>
-          <w:szCs w:val="24"/>
-        </w:rPr>
-      </w:pPr>
-      <w:r>
-        <w:rPr>
-          <w:rtl w:val="0"/>
-        </w:rPr>
-      </w:r>
-    </w:p>
-    <w:p>
-      <w:pPr>
-        <w:spacing w:line="240" w:lineRule="auto"/>
-        <w:ind w:left="0" w:firstLine="0"/>
-        <w:rPr>
-          <w:rFonts w:ascii="Times New Roman" w:cs="Times New Roman" w:eastAsia="Times New Roman" w:hAnsi="Times New Roman"/>
-          <w:sz w:val="24"/>
-          <w:szCs w:val="24"/>
-        </w:rPr>
-      </w:pPr>
-      <w:r>
-        <w:rPr>
-          <w:rtl w:val="0"/>
-        </w:rPr>
-      </w:r>
-    </w:p>
-    <w:p>
-      <w:pPr>
-        <w:spacing w:line="240" w:lineRule="auto"/>
-        <w:ind w:left="0" w:firstLine="0"/>
-        <w:rPr>
-          <w:rFonts w:ascii="Times New Roman" w:cs="Times New Roman" w:eastAsia="Times New Roman" w:hAnsi="Times New Roman"/>
-          <w:sz w:val="24"/>
-          <w:szCs w:val="24"/>
-        </w:rPr>
-      </w:pPr>
-      <w:r>
-        <w:rPr>
-          <w:rtl w:val="0"/>
-        </w:rPr>
-      </w:r>
-    </w:p>
-    <w:p>
-      <w:pPr>
-        <w:spacing w:line="240" w:lineRule="auto"/>
-        <w:ind w:left="0" w:firstLine="0"/>
-        <w:rPr>
-          <w:rFonts w:ascii="Times New Roman" w:cs="Times New Roman" w:eastAsia="Times New Roman" w:hAnsi="Times New Roman"/>
-          <w:sz w:val="24"/>
-          <w:szCs w:val="24"/>
-        </w:rPr>
-      </w:pPr>
-      <w:r>
-        <w:rPr>
-          <w:rtl w:val="0"/>
-        </w:rPr>
-      </w:r>
-    </w:p>
-    <w:p>
-      <w:pPr>
-        <w:spacing w:line="240" w:lineRule="auto"/>
-        <w:ind w:left="0" w:firstLine="0"/>
-        <w:rPr>
-          <w:rFonts w:ascii="Times New Roman" w:cs="Times New Roman" w:eastAsia="Times New Roman" w:hAnsi="Times New Roman"/>
-          <w:sz w:val="24"/>
-          <w:szCs w:val="24"/>
-        </w:rPr>
-      </w:pPr>
-      <w:r>
-        <w:rPr>
-          <w:rtl w:val="0"/>
-        </w:rPr>
-      </w:r>
-    </w:p>
-    <w:p>
-      <w:pPr>
-        <w:spacing w:line="240" w:lineRule="auto"/>
-        <w:ind w:left="0" w:firstLine="0"/>
-        <w:rPr>
-          <w:rFonts w:ascii="Times New Roman" w:cs="Times New Roman" w:eastAsia="Times New Roman" w:hAnsi="Times New Roman"/>
-          <w:sz w:val="24"/>
-          <w:szCs w:val="24"/>
-        </w:rPr>
-      </w:pPr>
-      <w:r>
-        <w:rPr>
-          <w:rtl w:val="0"/>
-        </w:rPr>
-      </w:r>
-    </w:p>
-    <w:p>
-      <w:pPr>
-        <w:spacing w:line="240" w:lineRule="auto"/>
-        <w:ind w:left="0" w:firstLine="0"/>
-        <w:rPr>
-          <w:rFonts w:ascii="Times New Roman" w:cs="Times New Roman" w:eastAsia="Times New Roman" w:hAnsi="Times New Roman"/>
-          <w:sz w:val="24"/>
-          <w:szCs w:val="24"/>
-        </w:rPr>
-      </w:pPr>
-      <w:r>
-        <w:rPr>
-          <w:rtl w:val="0"/>
-        </w:rPr>
-      </w:r>
-    </w:p>
-    <w:p>
-      <w:pPr>
-        <w:spacing w:line="240" w:lineRule="auto"/>
-        <w:ind w:left="0" w:firstLine="0"/>
-        <w:rPr>
-          <w:rFonts w:ascii="Times New Roman" w:cs="Times New Roman" w:eastAsia="Times New Roman" w:hAnsi="Times New Roman"/>
-          <w:sz w:val="24"/>
-          <w:szCs w:val="24"/>
-        </w:rPr>
-      </w:pPr>
-      <w:r>
-        <w:rPr>
-          <w:rtl w:val="0"/>
-        </w:rPr>
-      </w:r>
-    </w:p>
-    <w:p>
-      <w:pPr>
-        <w:spacing w:line="240" w:lineRule="auto"/>
-        <w:ind w:left="0" w:firstLine="0"/>
-        <w:rPr>
-          <w:rFonts w:ascii="Times New Roman" w:cs="Times New Roman" w:eastAsia="Times New Roman" w:hAnsi="Times New Roman"/>
-          <w:sz w:val="24"/>
-          <w:szCs w:val="24"/>
-        </w:rPr>
-      </w:pPr>
-      <w:r>
-        <w:rPr>
-          <w:rtl w:val="0"/>
-        </w:rPr>
-      </w:r>
-    </w:p>
-    <w:p>
-      <w:pPr>
-        <w:spacing w:line="240" w:lineRule="auto"/>
-        <w:ind w:left="0" w:firstLine="0"/>
-        <w:rPr>
-          <w:rFonts w:ascii="Times New Roman" w:cs="Times New Roman" w:eastAsia="Times New Roman" w:hAnsi="Times New Roman"/>
-          <w:sz w:val="24"/>
-          <w:szCs w:val="24"/>
-        </w:rPr>
-      </w:pPr>
-      <w:r>
-        <w:rPr>
-          <w:rtl w:val="0"/>
-        </w:rPr>
-      </w:r>
-    </w:p>
-    <w:p>
-      <w:pPr>
-        <w:spacing w:line="240" w:lineRule="auto"/>
-        <w:ind w:left="0" w:firstLine="0"/>
-        <w:rPr>
-          <w:rFonts w:ascii="Times New Roman" w:cs="Times New Roman" w:eastAsia="Times New Roman" w:hAnsi="Times New Roman"/>
-          <w:sz w:val="24"/>
-          <w:szCs w:val="24"/>
-        </w:rPr>
-      </w:pPr>
-      <w:r>
-        <w:rPr>
-          <w:rtl w:val="0"/>
-        </w:rPr>
-      </w:r>
-    </w:p>
-    <w:p>
-      <w:pPr>
-        <w:spacing w:line="240" w:lineRule="auto"/>
-        <w:ind w:left="0" w:firstLine="0"/>
-        <w:rPr>
-          <w:rFonts w:ascii="Times New Roman" w:cs="Times New Roman" w:eastAsia="Times New Roman" w:hAnsi="Times New Roman"/>
-          <w:sz w:val="24"/>
-          <w:szCs w:val="24"/>
-        </w:rPr>
-      </w:pPr>
-      <w:r>
-        <w:rPr>
-          <w:rtl w:val="0"/>
-        </w:rPr>
-      </w:r>
-    </w:p>
-    <w:p>
-      <w:pPr>
-        <w:spacing w:line="240" w:lineRule="auto"/>
-        <w:ind w:left="0" w:firstLine="0"/>
-        <w:rPr>
-          <w:rFonts w:ascii="Times New Roman" w:cs="Times New Roman" w:eastAsia="Times New Roman" w:hAnsi="Times New Roman"/>
-          <w:sz w:val="24"/>
-          <w:szCs w:val="24"/>
-        </w:rPr>
-      </w:pPr>
-      <w:r>
-        <w:rPr>
-          <w:rtl w:val="0"/>
-        </w:rPr>
-      </w:r>
-    </w:p>
-    <w:p>
-      <w:pPr>
-        <w:spacing w:line="240" w:lineRule="auto"/>
-        <w:ind w:left="0" w:firstLine="0"/>
-        <w:rPr>
-          <w:rFonts w:ascii="Times New Roman" w:cs="Times New Roman" w:eastAsia="Times New Roman" w:hAnsi="Times New Roman"/>
-          <w:sz w:val="24"/>
-          <w:szCs w:val="24"/>
-        </w:rPr>
-      </w:pPr>
-      <w:r>
-        <w:rPr>
-          <w:rtl w:val="0"/>
-        </w:rPr>
-      </w:r>
-    </w:p>
-    <w:p>
-      <w:pPr>
-        <w:spacing w:line="240" w:lineRule="auto"/>
-        <w:ind w:left="0" w:firstLine="0"/>
-        <w:rPr>
-          <w:rFonts w:ascii="Times New Roman" w:cs="Times New Roman" w:eastAsia="Times New Roman" w:hAnsi="Times New Roman"/>
-          <w:sz w:val="24"/>
-          <w:szCs w:val="24"/>
-        </w:rPr>
-      </w:pPr>
-      <w:r>
-        <w:rPr>
-          <w:rtl w:val="0"/>
-        </w:rPr>
-      </w:r>
-    </w:p>
-    <w:p>
-      <w:pPr>
-        <w:spacing w:line="240" w:lineRule="auto"/>
-        <w:ind w:left="0" w:firstLine="0"/>
-        <w:rPr>
-          <w:rFonts w:ascii="Times New Roman" w:cs="Times New Roman" w:eastAsia="Times New Roman" w:hAnsi="Times New Roman"/>
-          <w:sz w:val="24"/>
-          <w:szCs w:val="24"/>
-        </w:rPr>
-      </w:pPr>
-      <w:r>
-        <w:rPr>
-          <w:rtl w:val="0"/>
-        </w:rPr>
-      </w:r>
-    </w:p>
-    <w:p>
-      <w:pPr>
-        <w:spacing w:line="240" w:lineRule="auto"/>
-        <w:ind w:left="0" w:firstLine="0"/>
-        <w:rPr>
-          <w:rFonts w:ascii="Times New Roman" w:cs="Times New Roman" w:eastAsia="Times New Roman" w:hAnsi="Times New Roman"/>
-          <w:sz w:val="24"/>
-          <w:szCs w:val="24"/>
-        </w:rPr>
-      </w:pPr>
-      <w:r>
-        <w:rPr>
-          <w:rtl w:val="0"/>
-        </w:rPr>
-      </w:r>
-    </w:p>
-    <w:p>
-      <w:pPr>
-        <w:spacing w:line="240" w:lineRule="auto"/>
-        <w:ind w:left="0" w:firstLine="0"/>
-        <w:rPr>
-          <w:rFonts w:ascii="Times New Roman" w:cs="Times New Roman" w:eastAsia="Times New Roman" w:hAnsi="Times New Roman"/>
-          <w:sz w:val="24"/>
-          <w:szCs w:val="24"/>
-        </w:rPr>
-      </w:pPr>
-      <w:r>
-        <w:rPr>
-          <w:rtl w:val="0"/>
-        </w:rPr>
-      </w:r>
-    </w:p>
-    <w:p>
-      <w:pPr>
-        <w:spacing w:line="240" w:lineRule="auto"/>
-        <w:ind w:left="0" w:firstLine="0"/>
-        <w:rPr>
-          <w:rFonts w:ascii="Times New Roman" w:cs="Times New Roman" w:eastAsia="Times New Roman" w:hAnsi="Times New Roman"/>
-          <w:sz w:val="24"/>
-          <w:szCs w:val="24"/>
-        </w:rPr>
-      </w:pPr>
-      <w:r>
-        <w:rPr>
-          <w:rtl w:val="0"/>
-        </w:rPr>
-      </w:r>
-    </w:p>
-    <w:p>
-      <w:pPr>
-        <w:spacing w:line="240" w:lineRule="auto"/>
-        <w:ind w:left="0" w:firstLine="0"/>
-        <w:rPr>
-          <w:rFonts w:ascii="Times New Roman" w:cs="Times New Roman" w:eastAsia="Times New Roman" w:hAnsi="Times New Roman"/>
-          <w:sz w:val="24"/>
-          <w:szCs w:val="24"/>
-        </w:rPr>
-      </w:pPr>
-      <w:r>
-        <w:rPr>
-          <w:rtl w:val="0"/>
-        </w:rPr>
-      </w:r>
-    </w:p>
-    <w:p>
-      <w:pPr>
-        <w:spacing w:line="240" w:lineRule="auto"/>
-        <w:ind w:left="0" w:firstLine="0"/>
-        <w:rPr>
-          <w:rFonts w:ascii="Times New Roman" w:cs="Times New Roman" w:eastAsia="Times New Roman" w:hAnsi="Times New Roman"/>
-          <w:sz w:val="24"/>
-          <w:szCs w:val="24"/>
-        </w:rPr>
-      </w:pPr>
-      <w:r>
-        <w:rPr>
-          <w:rtl w:val="0"/>
-        </w:rPr>
-      </w:r>
-    </w:p>
-    <w:p>
-      <w:pPr>
-        <w:spacing w:line="240" w:lineRule="auto"/>
-        <w:ind w:left="0" w:firstLine="0"/>
-        <w:rPr>
-          <w:rFonts w:ascii="Times New Roman" w:cs="Times New Roman" w:eastAsia="Times New Roman" w:hAnsi="Times New Roman"/>
-          <w:sz w:val="24"/>
-          <w:szCs w:val="24"/>
-        </w:rPr>
-      </w:pPr>
-      <w:r>
-        <w:rPr>
-          <w:rtl w:val="0"/>
-        </w:rPr>
-      </w:r>
-    </w:p>
-    <w:p>
-      <w:pPr>
-        <w:spacing w:line="240" w:lineRule="auto"/>
-        <w:ind w:left="0" w:firstLine="0"/>
-        <w:rPr>
-          <w:rFonts w:ascii="Times New Roman" w:cs="Times New Roman" w:eastAsia="Times New Roman" w:hAnsi="Times New Roman"/>
-          <w:sz w:val="24"/>
-          <w:szCs w:val="24"/>
-        </w:rPr>
-      </w:pPr>
-      <w:r>
-        <w:rPr>
-          <w:rtl w:val="0"/>
-        </w:rPr>
-      </w:r>
-    </w:p>
-    <w:p>
-      <w:pPr>
-        <w:spacing w:line="240" w:lineRule="auto"/>
-        <w:ind w:left="0" w:firstLine="0"/>
-        <w:rPr>
-          <w:rFonts w:ascii="Times New Roman" w:cs="Times New Roman" w:eastAsia="Times New Roman" w:hAnsi="Times New Roman"/>
-          <w:sz w:val="24"/>
-          <w:szCs w:val="24"/>
-        </w:rPr>
-      </w:pPr>
-      <w:r>
-        <w:rPr>
-          <w:rtl w:val="0"/>
-        </w:rPr>
-      </w:r>
-    </w:p>
-    <w:p>
-      <w:pPr>
-        <w:spacing w:line="240" w:lineRule="auto"/>
-        <w:ind w:left="0" w:firstLine="0"/>
-        <w:rPr>
-          <w:rFonts w:ascii="Times New Roman" w:cs="Times New Roman" w:eastAsia="Times New Roman" w:hAnsi="Times New Roman"/>
-          <w:sz w:val="24"/>
-          <w:szCs w:val="24"/>
-        </w:rPr>
-      </w:pPr>
-      <w:r>
-        <w:rPr>
-          <w:rtl w:val="0"/>
-        </w:rPr>
-      </w:r>
-    </w:p>
-    <w:p>
-      <w:pPr>
-        <w:spacing w:line="240" w:lineRule="auto"/>
-        <w:ind w:left="0" w:firstLine="0"/>
-        <w:rPr>
-          <w:rFonts w:ascii="Times New Roman" w:cs="Times New Roman" w:eastAsia="Times New Roman" w:hAnsi="Times New Roman"/>
-          <w:sz w:val="24"/>
-          <w:szCs w:val="24"/>
-        </w:rPr>
-      </w:pPr>
-      <w:r>
-        <w:rPr>
-          <w:rtl w:val="0"/>
-        </w:rPr>
-      </w:r>
-    </w:p>
-    <w:p>
-      <w:pPr>
-        <w:spacing w:line="240" w:lineRule="auto"/>
-        <w:ind w:left="0" w:firstLine="0"/>
-        <w:rPr>
-          <w:rFonts w:ascii="Times New Roman" w:cs="Times New Roman" w:eastAsia="Times New Roman" w:hAnsi="Times New Roman"/>
-          <w:sz w:val="24"/>
-          <w:szCs w:val="24"/>
-        </w:rPr>
-      </w:pPr>
-      <w:r>
-        <w:rPr>
-          <w:rtl w:val="0"/>
-        </w:rPr>
-      </w:r>
-    </w:p>
-    <w:p>
-      <w:pPr>
-        <w:spacing w:line="240" w:lineRule="auto"/>
-        <w:ind w:left="0" w:firstLine="0"/>
-        <w:rPr>
-          <w:rFonts w:ascii="Times New Roman" w:cs="Times New Roman" w:eastAsia="Times New Roman" w:hAnsi="Times New Roman"/>
-          <w:sz w:val="24"/>
-          <w:szCs w:val="24"/>
-        </w:rPr>
-      </w:pPr>
-      <w:r>
-        <w:rPr>
-          <w:rtl w:val="0"/>
-        </w:rPr>
-      </w:r>
-    </w:p>
-    <w:p>
-      <w:pPr>
-        <w:spacing w:line="240" w:lineRule="auto"/>
-        <w:ind w:left="0" w:firstLine="0"/>
-        <w:rPr>
-          <w:rFonts w:ascii="Times New Roman" w:cs="Times New Roman" w:eastAsia="Times New Roman" w:hAnsi="Times New Roman"/>
-          <w:sz w:val="24"/>
-          <w:szCs w:val="24"/>
-        </w:rPr>
-      </w:pPr>
-      <w:r>
-        <w:rPr>
-          <w:rtl w:val="0"/>
-        </w:rPr>
-      </w:r>
-    </w:p>
-    <w:p>
-      <w:pPr>
-        <w:spacing w:line="240" w:lineRule="auto"/>
-        <w:ind w:left="0" w:firstLine="0"/>
-        <w:rPr>
-          <w:rFonts w:ascii="Times New Roman" w:cs="Times New Roman" w:eastAsia="Times New Roman" w:hAnsi="Times New Roman"/>
-          <w:sz w:val="24"/>
-          <w:szCs w:val="24"/>
-        </w:rPr>
-      </w:pPr>
-      <w:r>
-        <w:rPr>
-          <w:rtl w:val="0"/>
-        </w:rPr>
-      </w:r>
-    </w:p>
-    <w:p>
-      <w:pPr>
-        <w:spacing w:line="240" w:lineRule="auto"/>
-        <w:ind w:left="0" w:firstLine="0"/>
-        <w:rPr>
-          <w:rFonts w:ascii="Times New Roman" w:cs="Times New Roman" w:eastAsia="Times New Roman" w:hAnsi="Times New Roman"/>
-          <w:sz w:val="24"/>
-          <w:szCs w:val="24"/>
-        </w:rPr>
-      </w:pPr>
-      <w:r>
-        <w:rPr>
-          <w:rtl w:val="0"/>
-        </w:rPr>
-      </w:r>
-    </w:p>
-    <w:p>
-      <w:pPr>
-        <w:numPr>
-          <w:ilvl w:val="0"/>
-          <w:numId w:val="2"/>
-        </w:numPr>
-        <w:spacing w:line="240" w:lineRule="auto"/>
-        <w:ind w:left="720" w:hanging="360"/>
         <w:rPr>
           <w:rFonts w:ascii="Times New Roman" w:cs="Times New Roman" w:eastAsia="Times New Roman" w:hAnsi="Times New Roman"/>
           <w:sz w:val="24"/>
@@ -7442,12 +6716,12 @@
             <wp:extent cx="6443663" cy="2038350"/>
             <wp:effectExtent b="0" l="0" r="0" t="0"/>
             <wp:wrapNone/>
-            <wp:docPr id="4" name="image1.png"/>
+            <wp:docPr id="4" name="image3.png"/>
             <a:graphic>
               <a:graphicData uri="http://schemas.openxmlformats.org/drawingml/2006/picture">
                 <pic:pic>
                   <pic:nvPicPr>
-                    <pic:cNvPr id="0" name="image1.png"/>
+                    <pic:cNvPr id="0" name="image3.png"/>
                     <pic:cNvPicPr preferRelativeResize="0"/>
                   </pic:nvPicPr>
                   <pic:blipFill>

</xml_diff>